<commit_message>
Se actualiza la nota de entrega
</commit_message>
<xml_diff>
--- a/doc/NotaDeEntrega.docx
+++ b/doc/NotaDeEntrega.docx
@@ -2174,15 +2174,7 @@
           <w:sz w:val="28"/>
           <w:szCs w:val="28"/>
         </w:rPr>
-        <w:t xml:space="preserve">Pruebas Unitarias: </w:t>
-      </w:r>
-      <w:r>
-        <w:rPr>
-          <w:rFonts w:ascii="Arial" w:hAnsi="Arial" w:cs="Arial"/>
-          <w:sz w:val="28"/>
-          <w:szCs w:val="28"/>
-        </w:rPr>
-        <w:t>100%</w:t>
+        <w:t>Pruebas Unitarias: 100%</w:t>
       </w:r>
       <w:r>
         <w:rPr>
@@ -2231,15 +2223,7 @@
           <w:sz w:val="28"/>
           <w:szCs w:val="28"/>
         </w:rPr>
-        <w:t xml:space="preserve"> (5 de 5</w:t>
-      </w:r>
-      <w:r>
-        <w:rPr>
-          <w:rFonts w:ascii="Arial" w:hAnsi="Arial" w:cs="Arial"/>
-          <w:sz w:val="28"/>
-          <w:szCs w:val="28"/>
-        </w:rPr>
-        <w:t xml:space="preserve"> ejecutadas con éxito)</w:t>
+        <w:t xml:space="preserve"> (5 de 5 ejecutadas con éxito)</w:t>
       </w:r>
     </w:p>
     <w:p>
@@ -2264,15 +2248,7 @@
           <w:sz w:val="28"/>
           <w:szCs w:val="28"/>
         </w:rPr>
-        <w:t>de</w:t>
-      </w:r>
-      <w:r>
-        <w:rPr>
-          <w:rFonts w:ascii="Arial" w:hAnsi="Arial" w:cs="Arial"/>
-          <w:sz w:val="28"/>
-          <w:szCs w:val="28"/>
-        </w:rPr>
-        <w:t xml:space="preserve"> Sistema</w:t>
+        <w:t>de Sistema</w:t>
       </w:r>
       <w:r>
         <w:rPr>
@@ -2304,31 +2280,7 @@
           <w:sz w:val="28"/>
           <w:szCs w:val="28"/>
         </w:rPr>
-        <w:t xml:space="preserve"> (13</w:t>
-      </w:r>
-      <w:r>
-        <w:rPr>
-          <w:rFonts w:ascii="Arial" w:hAnsi="Arial" w:cs="Arial"/>
-          <w:sz w:val="28"/>
-          <w:szCs w:val="28"/>
-        </w:rPr>
-        <w:t xml:space="preserve"> de </w:t>
-      </w:r>
-      <w:r>
-        <w:rPr>
-          <w:rFonts w:ascii="Arial" w:hAnsi="Arial" w:cs="Arial"/>
-          <w:sz w:val="28"/>
-          <w:szCs w:val="28"/>
-        </w:rPr>
-        <w:t>1</w:t>
-      </w:r>
-      <w:r>
-        <w:rPr>
-          <w:rFonts w:ascii="Arial" w:hAnsi="Arial" w:cs="Arial"/>
-          <w:sz w:val="28"/>
-          <w:szCs w:val="28"/>
-        </w:rPr>
-        <w:t>5 ejecutadas con éxito)</w:t>
+        <w:t xml:space="preserve"> (13 de 15 ejecutadas con éxito)</w:t>
       </w:r>
     </w:p>
     <w:p>
@@ -2542,19 +2494,7 @@
           <w:szCs w:val="28"/>
           <w:lang w:eastAsia="es-AR"/>
         </w:rPr>
-        <w:t xml:space="preserve">Defectos </w:t>
-      </w:r>
-      <w:r>
-        <w:rPr>
-          <w:rFonts w:ascii="Helvetica" w:eastAsia="Times New Roman" w:hAnsi="Helvetica" w:cs="Helvetica"/>
-          <w:b/>
-          <w:bCs/>
-          <w:color w:val="333333"/>
-          <w:sz w:val="28"/>
-          <w:szCs w:val="28"/>
-          <w:lang w:eastAsia="es-AR"/>
-        </w:rPr>
-        <w:t>conocidos</w:t>
+        <w:t>Defectos conocidos</w:t>
       </w:r>
     </w:p>
     <w:p>
@@ -2843,7 +2783,7 @@
           <w:sz w:val="24"/>
           <w:szCs w:val="24"/>
         </w:rPr>
-        <w:t xml:space="preserve">Para esta última opción, debe ejecutarse la clase “Principal.java” en la dirección </w:t>
+        <w:t xml:space="preserve">Para esta última opción, debe ejecutarse </w:t>
       </w:r>
       <w:r>
         <w:rPr>
@@ -2852,6 +2792,44 @@
           <w:sz w:val="24"/>
           <w:szCs w:val="24"/>
         </w:rPr>
+        <w:t>el archivo “</w:t>
+      </w:r>
+      <w:proofErr w:type="spellStart"/>
+      <w:r>
+        <w:rPr>
+          <w:rFonts w:ascii="Arial" w:hAnsi="Arial" w:cs="Arial"/>
+          <w:color w:val="000000" w:themeColor="text1"/>
+          <w:sz w:val="24"/>
+          <w:szCs w:val="24"/>
+        </w:rPr>
+        <w:t>PrincipalEjecutable</w:t>
+      </w:r>
+      <w:proofErr w:type="spellEnd"/>
+      <w:r>
+        <w:rPr>
+          <w:rFonts w:ascii="Arial" w:hAnsi="Arial" w:cs="Arial"/>
+          <w:color w:val="000000" w:themeColor="text1"/>
+          <w:sz w:val="24"/>
+          <w:szCs w:val="24"/>
+        </w:rPr>
+        <w:t xml:space="preserve">” </w:t>
+      </w:r>
+      <w:r>
+        <w:rPr>
+          <w:rFonts w:ascii="Arial" w:hAnsi="Arial" w:cs="Arial"/>
+          <w:color w:val="000000" w:themeColor="text1"/>
+          <w:sz w:val="24"/>
+          <w:szCs w:val="24"/>
+        </w:rPr>
+        <w:t xml:space="preserve">en la dirección </w:t>
+      </w:r>
+      <w:r>
+        <w:rPr>
+          <w:rFonts w:ascii="Arial" w:hAnsi="Arial" w:cs="Arial"/>
+          <w:color w:val="000000" w:themeColor="text1"/>
+          <w:sz w:val="24"/>
+          <w:szCs w:val="24"/>
+        </w:rPr>
         <w:t>IngSoft-2017-iSof</w:t>
       </w:r>
       <w:r>
@@ -2881,7 +2859,16 @@
           <w:sz w:val="24"/>
           <w:szCs w:val="24"/>
         </w:rPr>
-        <w:t>/Principal.java.</w:t>
+        <w:t>/Principal</w:t>
+      </w:r>
+      <w:r>
+        <w:rPr>
+          <w:rFonts w:ascii="Arial" w:hAnsi="Arial" w:cs="Arial"/>
+          <w:color w:val="000000" w:themeColor="text1"/>
+          <w:sz w:val="24"/>
+          <w:szCs w:val="24"/>
+        </w:rPr>
+        <w:t>Ejecutable.jar</w:t>
       </w:r>
     </w:p>
     <w:p>
@@ -3269,6 +3256,7 @@
   <w:style w:type="character" w:default="1" w:styleId="Fuentedeprrafopredeter">
     <w:name w:val="Default Paragraph Font"/>
     <w:uiPriority w:val="1"/>
+    <w:semiHidden/>
     <w:unhideWhenUsed/>
   </w:style>
   <w:style w:type="table" w:default="1" w:styleId="Tablanormal">
@@ -3507,6 +3495,7 @@
   <w:style w:type="character" w:default="1" w:styleId="Fuentedeprrafopredeter">
     <w:name w:val="Default Paragraph Font"/>
     <w:uiPriority w:val="1"/>
+    <w:semiHidden/>
     <w:unhideWhenUsed/>
   </w:style>
   <w:style w:type="table" w:default="1" w:styleId="Tablanormal">

</xml_diff>

<commit_message>
Se actualiza la presentacion y la nota de entrega
</commit_message>
<xml_diff>
--- a/doc/NotaDeEntrega.docx
+++ b/doc/NotaDeEntrega.docx
@@ -2054,6 +2054,62 @@
                 <w:szCs w:val="24"/>
                 <w:lang w:eastAsia="es-ES"/>
               </w:rPr>
+              <w:t>Ver historial de compra</w:t>
+            </w:r>
+          </w:p>
+        </w:tc>
+        <w:tc>
+          <w:tcPr>
+            <w:tcW w:w="4322" w:type="dxa"/>
+          </w:tcPr>
+          <w:p>
+            <w:pPr>
+              <w:spacing w:after="240"/>
+              <w:jc w:val="center"/>
+              <w:rPr>
+                <w:rFonts w:ascii="Arial" w:eastAsia="Times New Roman" w:hAnsi="Arial" w:cs="Arial"/>
+                <w:sz w:val="24"/>
+                <w:szCs w:val="24"/>
+                <w:lang w:eastAsia="es-ES"/>
+              </w:rPr>
+            </w:pPr>
+            <w:r>
+              <w:rPr>
+                <w:rFonts w:ascii="Arial" w:eastAsia="Times New Roman" w:hAnsi="Arial" w:cs="Arial"/>
+                <w:sz w:val="24"/>
+                <w:szCs w:val="24"/>
+                <w:lang w:eastAsia="es-ES"/>
+              </w:rPr>
+              <w:t>0%</w:t>
+            </w:r>
+            <w:bookmarkStart w:id="0" w:name="_GoBack"/>
+            <w:bookmarkEnd w:id="0"/>
+          </w:p>
+        </w:tc>
+      </w:tr>
+      <w:tr>
+        <w:tc>
+          <w:tcPr>
+            <w:tcW w:w="4322" w:type="dxa"/>
+          </w:tcPr>
+          <w:p>
+            <w:pPr>
+              <w:spacing w:after="240"/>
+              <w:jc w:val="center"/>
+              <w:rPr>
+                <w:rFonts w:ascii="Arial" w:eastAsia="Times New Roman" w:hAnsi="Arial" w:cs="Arial"/>
+                <w:sz w:val="24"/>
+                <w:szCs w:val="24"/>
+                <w:lang w:eastAsia="es-ES"/>
+              </w:rPr>
+            </w:pPr>
+            <w:r>
+              <w:rPr>
+                <w:rFonts w:ascii="Arial" w:eastAsia="Times New Roman" w:hAnsi="Arial" w:cs="Arial"/>
+                <w:sz w:val="24"/>
+                <w:szCs w:val="24"/>
+                <w:lang w:eastAsia="es-ES"/>
+              </w:rPr>
               <w:t>Modificar el inventario, quitar o agregar productos (administrador)</w:t>
             </w:r>
           </w:p>
@@ -2085,6 +2141,60 @@
           </w:p>
         </w:tc>
       </w:tr>
+      <w:tr>
+        <w:tc>
+          <w:tcPr>
+            <w:tcW w:w="4322" w:type="dxa"/>
+          </w:tcPr>
+          <w:p>
+            <w:pPr>
+              <w:spacing w:after="240"/>
+              <w:jc w:val="center"/>
+              <w:rPr>
+                <w:rFonts w:ascii="Arial" w:eastAsia="Times New Roman" w:hAnsi="Arial" w:cs="Arial"/>
+                <w:sz w:val="24"/>
+                <w:szCs w:val="24"/>
+                <w:lang w:eastAsia="es-ES"/>
+              </w:rPr>
+            </w:pPr>
+            <w:r>
+              <w:rPr>
+                <w:rFonts w:ascii="Arial" w:eastAsia="Times New Roman" w:hAnsi="Arial" w:cs="Arial"/>
+                <w:sz w:val="24"/>
+                <w:szCs w:val="24"/>
+                <w:lang w:eastAsia="es-ES"/>
+              </w:rPr>
+              <w:t>Acceder a los datos de todos los clientes registrados (administrador)</w:t>
+            </w:r>
+          </w:p>
+        </w:tc>
+        <w:tc>
+          <w:tcPr>
+            <w:tcW w:w="4322" w:type="dxa"/>
+          </w:tcPr>
+          <w:p>
+            <w:pPr>
+              <w:spacing w:after="240"/>
+              <w:jc w:val="center"/>
+              <w:rPr>
+                <w:rFonts w:ascii="Arial" w:eastAsia="Times New Roman" w:hAnsi="Arial" w:cs="Arial"/>
+                <w:sz w:val="24"/>
+                <w:szCs w:val="24"/>
+                <w:lang w:eastAsia="es-ES"/>
+              </w:rPr>
+            </w:pPr>
+            <w:r>
+              <w:rPr>
+                <w:rFonts w:ascii="Arial" w:eastAsia="Times New Roman" w:hAnsi="Arial" w:cs="Arial"/>
+                <w:sz w:val="24"/>
+                <w:szCs w:val="24"/>
+                <w:lang w:eastAsia="es-ES"/>
+              </w:rPr>
+              <w:t>10%</w:t>
+            </w:r>
+          </w:p>
+        </w:tc>
+      </w:tr>
     </w:tbl>
     <w:p>
       <w:pPr>
@@ -2889,8 +2999,6 @@
         </w:rPr>
         <w:t>El único requisito para la ejecución de este programa es tener instalado cualquier entorno Java correspondiente a su Sistema Operativo (el programa corre en Windows 7, 8, 10 y Linux).</w:t>
       </w:r>
-      <w:bookmarkStart w:id="0" w:name="_GoBack"/>
-      <w:bookmarkEnd w:id="0"/>
     </w:p>
     <w:p/>
     <w:sectPr>

</xml_diff>